<commit_message>
Ultimate React Course: Complete Section 3
</commit_message>
<xml_diff>
--- a/UltimateReactCourse/Document/0.docx
+++ b/UltimateReactCourse/Document/0.docx
@@ -14,23 +14,7 @@
           <w:sz w:val="40"/>
           <w:szCs w:val="40"/>
         </w:rPr>
-        <w:t>-</w:t>
-      </w:r>
-      <w:proofErr w:type="spellStart"/>
-      <w:r>
-        <w:rPr>
-          <w:sz w:val="40"/>
-          <w:szCs w:val="40"/>
-        </w:rPr>
-        <w:t>Github</w:t>
-      </w:r>
-      <w:proofErr w:type="spellEnd"/>
-      <w:r>
-        <w:rPr>
-          <w:sz w:val="40"/>
-          <w:szCs w:val="40"/>
-        </w:rPr>
-        <w:t xml:space="preserve">: </w:t>
+        <w:t xml:space="preserve">-Github: </w:t>
       </w:r>
       <w:hyperlink r:id="rId4" w:history="1">
         <w:r>
@@ -182,6 +166,192 @@
           <w:szCs w:val="40"/>
         </w:rPr>
       </w:pPr>
+      <w:r>
+        <w:rPr>
+          <w:sz w:val="40"/>
+          <w:szCs w:val="40"/>
+        </w:rPr>
+        <w:t>-Set up environment</w:t>
+      </w:r>
+    </w:p>
+    <w:p>
+      <w:pPr>
+        <w:rPr>
+          <w:sz w:val="40"/>
+          <w:szCs w:val="40"/>
+        </w:rPr>
+      </w:pPr>
+      <w:r>
+        <w:rPr>
+          <w:sz w:val="40"/>
+          <w:szCs w:val="40"/>
+        </w:rPr>
+        <w:t>+ESLint: automatically find errors</w:t>
+      </w:r>
+    </w:p>
+    <w:p>
+      <w:pPr>
+        <w:rPr>
+          <w:sz w:val="40"/>
+          <w:szCs w:val="40"/>
+        </w:rPr>
+      </w:pPr>
+      <w:r>
+        <w:rPr>
+          <w:sz w:val="40"/>
+          <w:szCs w:val="40"/>
+        </w:rPr>
+        <w:t xml:space="preserve">+Prettier-Code </w:t>
+      </w:r>
+      <w:proofErr w:type="gramStart"/>
+      <w:r>
+        <w:rPr>
+          <w:sz w:val="40"/>
+          <w:szCs w:val="40"/>
+        </w:rPr>
+        <w:t>formatter</w:t>
+      </w:r>
+      <w:proofErr w:type="gramEnd"/>
+      <w:r>
+        <w:rPr>
+          <w:sz w:val="40"/>
+          <w:szCs w:val="40"/>
+        </w:rPr>
+        <w:t>: automatically format code</w:t>
+      </w:r>
+    </w:p>
+    <w:p>
+      <w:pPr>
+        <w:rPr>
+          <w:sz w:val="40"/>
+          <w:szCs w:val="40"/>
+        </w:rPr>
+      </w:pPr>
+      <w:r>
+        <w:rPr>
+          <w:sz w:val="40"/>
+          <w:szCs w:val="40"/>
+        </w:rPr>
+        <w:t>+One Monokai Theme: Set color theme</w:t>
+      </w:r>
+    </w:p>
+    <w:p>
+      <w:pPr>
+        <w:rPr>
+          <w:sz w:val="40"/>
+          <w:szCs w:val="40"/>
+        </w:rPr>
+      </w:pPr>
+      <w:r>
+        <w:rPr>
+          <w:sz w:val="40"/>
+          <w:szCs w:val="40"/>
+        </w:rPr>
+        <w:t>+Material Icon Theme</w:t>
+      </w:r>
+      <w:proofErr w:type="gramStart"/>
+      <w:r>
+        <w:rPr>
+          <w:sz w:val="40"/>
+          <w:szCs w:val="40"/>
+        </w:rPr>
+        <w:t>:  theme</w:t>
+      </w:r>
+      <w:proofErr w:type="gramEnd"/>
+      <w:r>
+        <w:rPr>
+          <w:sz w:val="40"/>
+          <w:szCs w:val="40"/>
+        </w:rPr>
+        <w:t xml:space="preserve"> for file icons</w:t>
+      </w:r>
+    </w:p>
+    <w:p>
+      <w:pPr>
+        <w:rPr>
+          <w:sz w:val="40"/>
+          <w:szCs w:val="40"/>
+        </w:rPr>
+      </w:pPr>
+      <w:r>
+        <w:rPr>
+          <w:sz w:val="40"/>
+          <w:szCs w:val="40"/>
+        </w:rPr>
+        <w:t xml:space="preserve">-Set up </w:t>
+      </w:r>
+      <w:proofErr w:type="gramStart"/>
+      <w:r>
+        <w:rPr>
+          <w:sz w:val="40"/>
+          <w:szCs w:val="40"/>
+        </w:rPr>
+        <w:t>project</w:t>
+      </w:r>
+      <w:proofErr w:type="gramEnd"/>
+      <w:r>
+        <w:rPr>
+          <w:sz w:val="40"/>
+          <w:szCs w:val="40"/>
+        </w:rPr>
+        <w:t xml:space="preserve"> with Create-React-App:</w:t>
+      </w:r>
+    </w:p>
+    <w:p>
+      <w:pPr>
+        <w:rPr>
+          <w:sz w:val="40"/>
+          <w:szCs w:val="40"/>
+        </w:rPr>
+      </w:pPr>
+      <w:r>
+        <w:rPr>
+          <w:sz w:val="40"/>
+          <w:szCs w:val="40"/>
+        </w:rPr>
+        <w:lastRenderedPageBreak/>
+        <w:t>npx create-react-app@</w:t>
+      </w:r>
+      <w:r>
+        <w:rPr>
+          <w:i/>
+          <w:iCs/>
+          <w:sz w:val="40"/>
+          <w:szCs w:val="40"/>
+        </w:rPr>
+        <w:t>version</w:t>
+      </w:r>
+      <w:r>
+        <w:rPr>
+          <w:sz w:val="40"/>
+          <w:szCs w:val="40"/>
+        </w:rPr>
+        <w:t xml:space="preserve"> </w:t>
+      </w:r>
+      <w:r>
+        <w:rPr>
+          <w:i/>
+          <w:iCs/>
+          <w:sz w:val="40"/>
+          <w:szCs w:val="40"/>
+        </w:rPr>
+        <w:t>filename</w:t>
+      </w:r>
+    </w:p>
+    <w:p>
+      <w:pPr>
+        <w:rPr>
+          <w:sz w:val="40"/>
+          <w:szCs w:val="40"/>
+        </w:rPr>
+      </w:pPr>
+      <w:r>
+        <w:rPr>
+          <w:sz w:val="40"/>
+          <w:szCs w:val="40"/>
+        </w:rPr>
+        <w:t>npm start</w:t>
+      </w:r>
     </w:p>
     <w:sectPr>
       <w:pgSz w:w="12240" w:h="15840"/>

</xml_diff>

<commit_message>
Ultimate React Course: Update section 4
</commit_message>
<xml_diff>
--- a/UltimateReactCourse/Document/0.docx
+++ b/UltimateReactCourse/Document/0.docx
@@ -201,23 +201,7 @@
           <w:sz w:val="40"/>
           <w:szCs w:val="40"/>
         </w:rPr>
-        <w:t xml:space="preserve">+Prettier-Code </w:t>
-      </w:r>
-      <w:proofErr w:type="gramStart"/>
-      <w:r>
-        <w:rPr>
-          <w:sz w:val="40"/>
-          <w:szCs w:val="40"/>
-        </w:rPr>
-        <w:t>formatter</w:t>
-      </w:r>
-      <w:proofErr w:type="gramEnd"/>
-      <w:r>
-        <w:rPr>
-          <w:sz w:val="40"/>
-          <w:szCs w:val="40"/>
-        </w:rPr>
-        <w:t>: automatically format code</w:t>
+        <w:t>+Prettier-Code formatter: automatically format code</w:t>
       </w:r>
     </w:p>
     <w:p>
@@ -247,54 +231,22 @@
           <w:sz w:val="40"/>
           <w:szCs w:val="40"/>
         </w:rPr>
-        <w:t>+Material Icon Theme</w:t>
-      </w:r>
-      <w:proofErr w:type="gramStart"/>
-      <w:r>
-        <w:rPr>
-          <w:sz w:val="40"/>
-          <w:szCs w:val="40"/>
-        </w:rPr>
-        <w:t>:  theme</w:t>
-      </w:r>
-      <w:proofErr w:type="gramEnd"/>
-      <w:r>
-        <w:rPr>
-          <w:sz w:val="40"/>
-          <w:szCs w:val="40"/>
-        </w:rPr>
-        <w:t xml:space="preserve"> for file icons</w:t>
-      </w:r>
-    </w:p>
-    <w:p>
-      <w:pPr>
-        <w:rPr>
-          <w:sz w:val="40"/>
-          <w:szCs w:val="40"/>
-        </w:rPr>
-      </w:pPr>
-      <w:r>
-        <w:rPr>
-          <w:sz w:val="40"/>
-          <w:szCs w:val="40"/>
-        </w:rPr>
-        <w:t xml:space="preserve">-Set up </w:t>
-      </w:r>
-      <w:proofErr w:type="gramStart"/>
-      <w:r>
-        <w:rPr>
-          <w:sz w:val="40"/>
-          <w:szCs w:val="40"/>
-        </w:rPr>
-        <w:t>project</w:t>
-      </w:r>
-      <w:proofErr w:type="gramEnd"/>
-      <w:r>
-        <w:rPr>
-          <w:sz w:val="40"/>
-          <w:szCs w:val="40"/>
-        </w:rPr>
-        <w:t xml:space="preserve"> with Create-React-App:</w:t>
+        <w:t>+Material Icon Theme:  theme for file icons</w:t>
+      </w:r>
+    </w:p>
+    <w:p>
+      <w:pPr>
+        <w:rPr>
+          <w:sz w:val="40"/>
+          <w:szCs w:val="40"/>
+        </w:rPr>
+      </w:pPr>
+      <w:r>
+        <w:rPr>
+          <w:sz w:val="40"/>
+          <w:szCs w:val="40"/>
+        </w:rPr>
+        <w:t>+Quokka.js</w:t>
       </w:r>
     </w:p>
     <w:p>
@@ -310,6 +262,21 @@
           <w:szCs w:val="40"/>
         </w:rPr>
         <w:lastRenderedPageBreak/>
+        <w:t>-Set up project with Create-React-App:</w:t>
+      </w:r>
+    </w:p>
+    <w:p>
+      <w:pPr>
+        <w:rPr>
+          <w:sz w:val="40"/>
+          <w:szCs w:val="40"/>
+        </w:rPr>
+      </w:pPr>
+      <w:r>
+        <w:rPr>
+          <w:sz w:val="40"/>
+          <w:szCs w:val="40"/>
+        </w:rPr>
         <w:t>npx create-react-app@</w:t>
       </w:r>
       <w:r>

</xml_diff>

<commit_message>
Ultimate React Course: Update section 7
</commit_message>
<xml_diff>
--- a/UltimateReactCourse/Document/0.docx
+++ b/UltimateReactCourse/Document/0.docx
@@ -14,7 +14,23 @@
           <w:sz w:val="40"/>
           <w:szCs w:val="40"/>
         </w:rPr>
-        <w:t xml:space="preserve">-Github: </w:t>
+        <w:t>-</w:t>
+      </w:r>
+      <w:proofErr w:type="spellStart"/>
+      <w:r>
+        <w:rPr>
+          <w:sz w:val="40"/>
+          <w:szCs w:val="40"/>
+        </w:rPr>
+        <w:t>Github</w:t>
+      </w:r>
+      <w:proofErr w:type="spellEnd"/>
+      <w:r>
+        <w:rPr>
+          <w:sz w:val="40"/>
+          <w:szCs w:val="40"/>
+        </w:rPr>
+        <w:t xml:space="preserve">: </w:t>
       </w:r>
       <w:hyperlink r:id="rId4" w:history="1">
         <w:r>
@@ -186,52 +202,116 @@
           <w:sz w:val="40"/>
           <w:szCs w:val="40"/>
         </w:rPr>
-        <w:t>+ESLint: automatically find errors</w:t>
-      </w:r>
-    </w:p>
-    <w:p>
-      <w:pPr>
-        <w:rPr>
-          <w:sz w:val="40"/>
-          <w:szCs w:val="40"/>
-        </w:rPr>
-      </w:pPr>
-      <w:r>
-        <w:rPr>
-          <w:sz w:val="40"/>
-          <w:szCs w:val="40"/>
-        </w:rPr>
-        <w:t>+Prettier-Code formatter: automatically format code</w:t>
-      </w:r>
-    </w:p>
-    <w:p>
-      <w:pPr>
-        <w:rPr>
-          <w:sz w:val="40"/>
-          <w:szCs w:val="40"/>
-        </w:rPr>
-      </w:pPr>
-      <w:r>
-        <w:rPr>
-          <w:sz w:val="40"/>
-          <w:szCs w:val="40"/>
-        </w:rPr>
-        <w:t>+One Monokai Theme: Set color theme</w:t>
-      </w:r>
-    </w:p>
-    <w:p>
-      <w:pPr>
-        <w:rPr>
-          <w:sz w:val="40"/>
-          <w:szCs w:val="40"/>
-        </w:rPr>
-      </w:pPr>
-      <w:r>
-        <w:rPr>
-          <w:sz w:val="40"/>
-          <w:szCs w:val="40"/>
-        </w:rPr>
-        <w:t>+Material Icon Theme:  theme for file icons</w:t>
+        <w:t>+</w:t>
+      </w:r>
+      <w:proofErr w:type="spellStart"/>
+      <w:r>
+        <w:rPr>
+          <w:sz w:val="40"/>
+          <w:szCs w:val="40"/>
+        </w:rPr>
+        <w:t>ESLint</w:t>
+      </w:r>
+      <w:proofErr w:type="spellEnd"/>
+      <w:r>
+        <w:rPr>
+          <w:sz w:val="40"/>
+          <w:szCs w:val="40"/>
+        </w:rPr>
+        <w:t>: automatically find errors</w:t>
+      </w:r>
+    </w:p>
+    <w:p>
+      <w:pPr>
+        <w:rPr>
+          <w:sz w:val="40"/>
+          <w:szCs w:val="40"/>
+        </w:rPr>
+      </w:pPr>
+      <w:r>
+        <w:rPr>
+          <w:sz w:val="40"/>
+          <w:szCs w:val="40"/>
+        </w:rPr>
+        <w:t xml:space="preserve">+Prettier-Code </w:t>
+      </w:r>
+      <w:proofErr w:type="gramStart"/>
+      <w:r>
+        <w:rPr>
+          <w:sz w:val="40"/>
+          <w:szCs w:val="40"/>
+        </w:rPr>
+        <w:t>formatter</w:t>
+      </w:r>
+      <w:proofErr w:type="gramEnd"/>
+      <w:r>
+        <w:rPr>
+          <w:sz w:val="40"/>
+          <w:szCs w:val="40"/>
+        </w:rPr>
+        <w:t>: automatically format code</w:t>
+      </w:r>
+    </w:p>
+    <w:p>
+      <w:pPr>
+        <w:rPr>
+          <w:sz w:val="40"/>
+          <w:szCs w:val="40"/>
+        </w:rPr>
+      </w:pPr>
+      <w:r>
+        <w:rPr>
+          <w:sz w:val="40"/>
+          <w:szCs w:val="40"/>
+        </w:rPr>
+        <w:t xml:space="preserve">+One </w:t>
+      </w:r>
+      <w:proofErr w:type="spellStart"/>
+      <w:r>
+        <w:rPr>
+          <w:sz w:val="40"/>
+          <w:szCs w:val="40"/>
+        </w:rPr>
+        <w:t>Monokai</w:t>
+      </w:r>
+      <w:proofErr w:type="spellEnd"/>
+      <w:r>
+        <w:rPr>
+          <w:sz w:val="40"/>
+          <w:szCs w:val="40"/>
+        </w:rPr>
+        <w:t xml:space="preserve"> Theme: Set color theme</w:t>
+      </w:r>
+    </w:p>
+    <w:p>
+      <w:pPr>
+        <w:rPr>
+          <w:sz w:val="40"/>
+          <w:szCs w:val="40"/>
+        </w:rPr>
+      </w:pPr>
+      <w:r>
+        <w:rPr>
+          <w:sz w:val="40"/>
+          <w:szCs w:val="40"/>
+        </w:rPr>
+        <w:t>+Material Icon Theme</w:t>
+      </w:r>
+      <w:proofErr w:type="gramStart"/>
+      <w:r>
+        <w:rPr>
+          <w:sz w:val="40"/>
+          <w:szCs w:val="40"/>
+        </w:rPr>
+        <w:t>:  theme</w:t>
+      </w:r>
+      <w:proofErr w:type="gramEnd"/>
+      <w:r>
+        <w:rPr>
+          <w:sz w:val="40"/>
+          <w:szCs w:val="40"/>
+        </w:rPr>
+        <w:t xml:space="preserve"> for file icons</w:t>
       </w:r>
     </w:p>
     <w:p>
@@ -262,22 +342,55 @@
           <w:szCs w:val="40"/>
         </w:rPr>
         <w:lastRenderedPageBreak/>
-        <w:t>-Set up project with Create-React-App:</w:t>
-      </w:r>
-    </w:p>
-    <w:p>
-      <w:pPr>
-        <w:rPr>
-          <w:sz w:val="40"/>
-          <w:szCs w:val="40"/>
-        </w:rPr>
-      </w:pPr>
-      <w:r>
-        <w:rPr>
-          <w:sz w:val="40"/>
-          <w:szCs w:val="40"/>
-        </w:rPr>
-        <w:t>npx create-react-app@</w:t>
+        <w:t xml:space="preserve">-Set up </w:t>
+      </w:r>
+      <w:proofErr w:type="gramStart"/>
+      <w:r>
+        <w:rPr>
+          <w:sz w:val="40"/>
+          <w:szCs w:val="40"/>
+        </w:rPr>
+        <w:t>project</w:t>
+      </w:r>
+      <w:proofErr w:type="gramEnd"/>
+      <w:r>
+        <w:rPr>
+          <w:sz w:val="40"/>
+          <w:szCs w:val="40"/>
+        </w:rPr>
+        <w:t xml:space="preserve"> with Create-React-App:</w:t>
+      </w:r>
+    </w:p>
+    <w:p>
+      <w:pPr>
+        <w:rPr>
+          <w:sz w:val="40"/>
+          <w:szCs w:val="40"/>
+        </w:rPr>
+      </w:pPr>
+      <w:proofErr w:type="spellStart"/>
+      <w:r>
+        <w:rPr>
+          <w:sz w:val="40"/>
+          <w:szCs w:val="40"/>
+        </w:rPr>
+        <w:t>npx</w:t>
+      </w:r>
+      <w:proofErr w:type="spellEnd"/>
+      <w:r>
+        <w:rPr>
+          <w:sz w:val="40"/>
+          <w:szCs w:val="40"/>
+        </w:rPr>
+        <w:t xml:space="preserve"> </w:t>
+      </w:r>
+      <w:proofErr w:type="spellStart"/>
+      <w:r>
+        <w:rPr>
+          <w:sz w:val="40"/>
+          <w:szCs w:val="40"/>
+        </w:rPr>
+        <w:t>create-react-app@</w:t>
       </w:r>
       <w:r>
         <w:rPr>
@@ -288,6 +401,7 @@
         </w:rPr>
         <w:t>version</w:t>
       </w:r>
+      <w:proofErr w:type="spellEnd"/>
       <w:r>
         <w:rPr>
           <w:sz w:val="40"/>
@@ -312,13 +426,30 @@
           <w:szCs w:val="40"/>
         </w:rPr>
       </w:pPr>
-      <w:r>
-        <w:rPr>
-          <w:sz w:val="40"/>
-          <w:szCs w:val="40"/>
-        </w:rPr>
-        <w:t>npm start</w:t>
-      </w:r>
+      <w:proofErr w:type="spellStart"/>
+      <w:r>
+        <w:rPr>
+          <w:sz w:val="40"/>
+          <w:szCs w:val="40"/>
+        </w:rPr>
+        <w:t>npm</w:t>
+      </w:r>
+      <w:proofErr w:type="spellEnd"/>
+      <w:r>
+        <w:rPr>
+          <w:sz w:val="40"/>
+          <w:szCs w:val="40"/>
+        </w:rPr>
+        <w:t xml:space="preserve"> start</w:t>
+      </w:r>
+    </w:p>
+    <w:p>
+      <w:pPr>
+        <w:rPr>
+          <w:sz w:val="40"/>
+          <w:szCs w:val="40"/>
+        </w:rPr>
+      </w:pPr>
     </w:p>
     <w:sectPr>
       <w:pgSz w:w="12240" w:h="15840"/>

</xml_diff>

<commit_message>
Ultimate React Course: Complete section 8
</commit_message>
<xml_diff>
--- a/UltimateReactCourse/Document/0.docx
+++ b/UltimateReactCourse/Document/0.docx
@@ -1,6 +1,6 @@
 
 <file path=word/document.xml><?xml version="1.0" encoding="utf-8"?>
-<w:document xmlns:wpc="http://schemas.microsoft.com/office/word/2010/wordprocessingCanvas" xmlns:cx="http://schemas.microsoft.com/office/drawing/2014/chartex" xmlns:cx1="http://schemas.microsoft.com/office/drawing/2015/9/8/chartex" xmlns:cx2="http://schemas.microsoft.com/office/drawing/2015/10/21/chartex" xmlns:cx3="http://schemas.microsoft.com/office/drawing/2016/5/9/chartex" xmlns:cx4="http://schemas.microsoft.com/office/drawing/2016/5/10/chartex" xmlns:cx5="http://schemas.microsoft.com/office/drawing/2016/5/11/chartex" xmlns:cx6="http://schemas.microsoft.com/office/drawing/2016/5/12/chartex" xmlns:cx7="http://schemas.microsoft.com/office/drawing/2016/5/13/chartex" xmlns:cx8="http://schemas.microsoft.com/office/drawing/2016/5/14/chartex" xmlns:mc="http://schemas.openxmlformats.org/markup-compatibility/2006" xmlns:aink="http://schemas.microsoft.com/office/drawing/2016/ink" xmlns:am3d="http://schemas.microsoft.com/office/drawing/2017/model3d" xmlns:o="urn:schemas-microsoft-com:office:office" xmlns:oel="http://schemas.microsoft.com/office/2019/extlst" xmlns:r="http://schemas.openxmlformats.org/officeDocument/2006/relationships" xmlns:m="http://schemas.openxmlformats.org/officeDocument/2006/math" xmlns:v="urn:schemas-microsoft-com:vml" xmlns:wp14="http://schemas.microsoft.com/office/word/2010/wordprocessingDrawing" xmlns:wp="http://schemas.openxmlformats.org/drawingml/2006/wordprocessingDrawing" xmlns:w10="urn:schemas-microsoft-com:office:word" xmlns:w="http://schemas.openxmlformats.org/wordprocessingml/2006/main" xmlns:w14="http://schemas.microsoft.com/office/word/2010/wordml" xmlns:w15="http://schemas.microsoft.com/office/word/2012/wordml" xmlns:w16cex="http://schemas.microsoft.com/office/word/2018/wordml/cex" xmlns:w16cid="http://schemas.microsoft.com/office/word/2016/wordml/cid" xmlns:w16="http://schemas.microsoft.com/office/word/2018/wordml" xmlns:w16du="http://schemas.microsoft.com/office/word/2023/wordml/word16du" xmlns:w16sdtdh="http://schemas.microsoft.com/office/word/2020/wordml/sdtdatahash" xmlns:w16sdtfl="http://schemas.microsoft.com/office/word/2024/wordml/sdtformatlock" xmlns:w16se="http://schemas.microsoft.com/office/word/2015/wordml/symex" xmlns:wpg="http://schemas.microsoft.com/office/word/2010/wordprocessingGroup" xmlns:wpi="http://schemas.microsoft.com/office/word/2010/wordprocessingInk" xmlns:wne="http://schemas.microsoft.com/office/word/2006/wordml" xmlns:wps="http://schemas.microsoft.com/office/word/2010/wordprocessingShape" mc:Ignorable="w14 w15 w16se w16cid w16 w16cex w16sdtdh w16sdtfl w16du wp14">
+<w:document xmlns:wpc="http://schemas.microsoft.com/office/word/2010/wordprocessingCanvas" xmlns:cx="http://schemas.microsoft.com/office/drawing/2014/chartex" xmlns:mc="http://schemas.openxmlformats.org/markup-compatibility/2006" xmlns:o="urn:schemas-microsoft-com:office:office" xmlns:r="http://schemas.openxmlformats.org/officeDocument/2006/relationships" xmlns:m="http://schemas.openxmlformats.org/officeDocument/2006/math" xmlns:v="urn:schemas-microsoft-com:vml" xmlns:wp14="http://schemas.microsoft.com/office/word/2010/wordprocessingDrawing" xmlns:wp="http://schemas.openxmlformats.org/drawingml/2006/wordprocessingDrawing" xmlns:w10="urn:schemas-microsoft-com:office:word" xmlns:w="http://schemas.openxmlformats.org/wordprocessingml/2006/main" xmlns:w14="http://schemas.microsoft.com/office/word/2010/wordml" xmlns:w15="http://schemas.microsoft.com/office/word/2012/wordml" xmlns:w16se="http://schemas.microsoft.com/office/word/2015/wordml/symex" xmlns:wpg="http://schemas.microsoft.com/office/word/2010/wordprocessingGroup" xmlns:wpi="http://schemas.microsoft.com/office/word/2010/wordprocessingInk" xmlns:wne="http://schemas.microsoft.com/office/word/2006/wordml" xmlns:wps="http://schemas.microsoft.com/office/word/2010/wordprocessingShape" mc:Ignorable="w14 w15 w16se wp14">
   <w:body>
     <w:p>
       <w:pPr>
@@ -233,23 +233,7 @@
           <w:sz w:val="40"/>
           <w:szCs w:val="40"/>
         </w:rPr>
-        <w:t xml:space="preserve">+Prettier-Code </w:t>
-      </w:r>
-      <w:proofErr w:type="gramStart"/>
-      <w:r>
-        <w:rPr>
-          <w:sz w:val="40"/>
-          <w:szCs w:val="40"/>
-        </w:rPr>
-        <w:t>formatter</w:t>
-      </w:r>
-      <w:proofErr w:type="gramEnd"/>
-      <w:r>
-        <w:rPr>
-          <w:sz w:val="40"/>
-          <w:szCs w:val="40"/>
-        </w:rPr>
-        <w:t>: automatically format code</w:t>
+        <w:t>+Prettier-Code formatter: automatically format code</w:t>
       </w:r>
     </w:p>
     <w:p>
@@ -295,23 +279,7 @@
           <w:sz w:val="40"/>
           <w:szCs w:val="40"/>
         </w:rPr>
-        <w:t>+Material Icon Theme</w:t>
-      </w:r>
-      <w:proofErr w:type="gramStart"/>
-      <w:r>
-        <w:rPr>
-          <w:sz w:val="40"/>
-          <w:szCs w:val="40"/>
-        </w:rPr>
-        <w:t>:  theme</w:t>
-      </w:r>
-      <w:proofErr w:type="gramEnd"/>
-      <w:r>
-        <w:rPr>
-          <w:sz w:val="40"/>
-          <w:szCs w:val="40"/>
-        </w:rPr>
-        <w:t xml:space="preserve"> for file icons</w:t>
+        <w:t>+Material Icon Theme:  theme for file icons</w:t>
       </w:r>
     </w:p>
     <w:p>
@@ -342,23 +310,7 @@
           <w:szCs w:val="40"/>
         </w:rPr>
         <w:lastRenderedPageBreak/>
-        <w:t xml:space="preserve">-Set up </w:t>
-      </w:r>
-      <w:proofErr w:type="gramStart"/>
-      <w:r>
-        <w:rPr>
-          <w:sz w:val="40"/>
-          <w:szCs w:val="40"/>
-        </w:rPr>
-        <w:t>project</w:t>
-      </w:r>
-      <w:proofErr w:type="gramEnd"/>
-      <w:r>
-        <w:rPr>
-          <w:sz w:val="40"/>
-          <w:szCs w:val="40"/>
-        </w:rPr>
-        <w:t xml:space="preserve"> with Create-React-App:</w:t>
+        <w:t>-Set up project with Create-React-App:</w:t>
       </w:r>
     </w:p>
     <w:p>
@@ -442,14 +394,127 @@
         </w:rPr>
         <w:t xml:space="preserve"> start</w:t>
       </w:r>
-    </w:p>
-    <w:p>
-      <w:pPr>
-        <w:rPr>
-          <w:sz w:val="40"/>
-          <w:szCs w:val="40"/>
-        </w:rPr>
-      </w:pPr>
+      <w:bookmarkStart w:id="0" w:name="_GoBack"/>
+      <w:bookmarkEnd w:id="0"/>
+    </w:p>
+    <w:p>
+      <w:pPr>
+        <w:rPr>
+          <w:sz w:val="40"/>
+          <w:szCs w:val="40"/>
+        </w:rPr>
+      </w:pPr>
+      <w:r>
+        <w:rPr>
+          <w:sz w:val="40"/>
+          <w:szCs w:val="40"/>
+        </w:rPr>
+        <w:t xml:space="preserve">-Set up project with </w:t>
+      </w:r>
+      <w:proofErr w:type="spellStart"/>
+      <w:r>
+        <w:rPr>
+          <w:sz w:val="40"/>
+          <w:szCs w:val="40"/>
+        </w:rPr>
+        <w:t>Vite</w:t>
+      </w:r>
+      <w:proofErr w:type="spellEnd"/>
+      <w:r>
+        <w:rPr>
+          <w:sz w:val="40"/>
+          <w:szCs w:val="40"/>
+        </w:rPr>
+        <w:t>:</w:t>
+      </w:r>
+    </w:p>
+    <w:p>
+      <w:pPr>
+        <w:rPr>
+          <w:sz w:val="40"/>
+          <w:szCs w:val="40"/>
+        </w:rPr>
+      </w:pPr>
+      <w:proofErr w:type="spellStart"/>
+      <w:r>
+        <w:rPr>
+          <w:sz w:val="40"/>
+          <w:szCs w:val="40"/>
+        </w:rPr>
+        <w:t>npm</w:t>
+      </w:r>
+      <w:proofErr w:type="spellEnd"/>
+      <w:r>
+        <w:rPr>
+          <w:sz w:val="40"/>
+          <w:szCs w:val="40"/>
+        </w:rPr>
+        <w:t xml:space="preserve"> create </w:t>
+      </w:r>
+      <w:proofErr w:type="spellStart"/>
+      <w:r>
+        <w:rPr>
+          <w:sz w:val="40"/>
+          <w:szCs w:val="40"/>
+        </w:rPr>
+        <w:t>vite@latest</w:t>
+      </w:r>
+      <w:proofErr w:type="spellEnd"/>
+      <w:r>
+        <w:rPr>
+          <w:sz w:val="40"/>
+          <w:szCs w:val="40"/>
+        </w:rPr>
+        <w:t xml:space="preserve"> &lt;folder-name&gt; -- --template react </w:t>
+      </w:r>
+    </w:p>
+    <w:p>
+      <w:pPr>
+        <w:rPr>
+          <w:sz w:val="40"/>
+          <w:szCs w:val="40"/>
+        </w:rPr>
+      </w:pPr>
+      <w:proofErr w:type="spellStart"/>
+      <w:r>
+        <w:rPr>
+          <w:sz w:val="40"/>
+          <w:szCs w:val="40"/>
+        </w:rPr>
+        <w:t>npm</w:t>
+      </w:r>
+      <w:proofErr w:type="spellEnd"/>
+      <w:r>
+        <w:rPr>
+          <w:sz w:val="40"/>
+          <w:szCs w:val="40"/>
+        </w:rPr>
+        <w:t xml:space="preserve"> install</w:t>
+      </w:r>
+    </w:p>
+    <w:p>
+      <w:pPr>
+        <w:rPr>
+          <w:sz w:val="40"/>
+          <w:szCs w:val="40"/>
+        </w:rPr>
+      </w:pPr>
+      <w:proofErr w:type="spellStart"/>
+      <w:r>
+        <w:rPr>
+          <w:sz w:val="40"/>
+          <w:szCs w:val="40"/>
+        </w:rPr>
+        <w:t>npm</w:t>
+      </w:r>
+      <w:proofErr w:type="spellEnd"/>
+      <w:r>
+        <w:rPr>
+          <w:sz w:val="40"/>
+          <w:szCs w:val="40"/>
+        </w:rPr>
+        <w:t xml:space="preserve"> run dev</w:t>
+      </w:r>
     </w:p>
     <w:sectPr>
       <w:pgSz w:w="12240" w:h="15840"/>
@@ -462,7 +527,7 @@
 </file>
 
 <file path=word/styles.xml><?xml version="1.0" encoding="utf-8"?>
-<w:styles xmlns:mc="http://schemas.openxmlformats.org/markup-compatibility/2006" xmlns:r="http://schemas.openxmlformats.org/officeDocument/2006/relationships" xmlns:w="http://schemas.openxmlformats.org/wordprocessingml/2006/main" xmlns:w14="http://schemas.microsoft.com/office/word/2010/wordml" xmlns:w15="http://schemas.microsoft.com/office/word/2012/wordml" xmlns:w16cex="http://schemas.microsoft.com/office/word/2018/wordml/cex" xmlns:w16cid="http://schemas.microsoft.com/office/word/2016/wordml/cid" xmlns:w16="http://schemas.microsoft.com/office/word/2018/wordml" xmlns:w16du="http://schemas.microsoft.com/office/word/2023/wordml/word16du" xmlns:w16sdtdh="http://schemas.microsoft.com/office/word/2020/wordml/sdtdatahash" xmlns:w16sdtfl="http://schemas.microsoft.com/office/word/2024/wordml/sdtformatlock" xmlns:w16se="http://schemas.microsoft.com/office/word/2015/wordml/symex" mc:Ignorable="w14 w15 w16se w16cid w16 w16cex w16sdtdh w16sdtfl w16du">
+<w:styles xmlns:mc="http://schemas.openxmlformats.org/markup-compatibility/2006" xmlns:r="http://schemas.openxmlformats.org/officeDocument/2006/relationships" xmlns:w="http://schemas.openxmlformats.org/wordprocessingml/2006/main" xmlns:w14="http://schemas.microsoft.com/office/word/2010/wordml" xmlns:w15="http://schemas.microsoft.com/office/word/2012/wordml" xmlns:w16se="http://schemas.microsoft.com/office/word/2015/wordml/symex" mc:Ignorable="w14 w15 w16se">
   <w:docDefaults>
     <w:rPrDefault>
       <w:rPr>
@@ -480,7 +545,7 @@
       </w:pPr>
     </w:pPrDefault>
   </w:docDefaults>
-  <w:latentStyles w:defLockedState="0" w:defUIPriority="99" w:defSemiHidden="0" w:defUnhideWhenUsed="0" w:defQFormat="0" w:count="376">
+  <w:latentStyles w:defLockedState="0" w:defUIPriority="99" w:defSemiHidden="0" w:defUnhideWhenUsed="0" w:defQFormat="0" w:count="371">
     <w:lsdException w:name="Normal" w:uiPriority="0" w:qFormat="1"/>
     <w:lsdException w:name="heading 1" w:uiPriority="9" w:qFormat="1"/>
     <w:lsdException w:name="heading 2" w:semiHidden="1" w:uiPriority="9" w:unhideWhenUsed="1" w:qFormat="1"/>
@@ -852,11 +917,6 @@
     <w:lsdException w:name="List Table 5 Dark Accent 6" w:uiPriority="50"/>
     <w:lsdException w:name="List Table 6 Colorful Accent 6" w:uiPriority="51"/>
     <w:lsdException w:name="List Table 7 Colorful Accent 6" w:uiPriority="52"/>
-    <w:lsdException w:name="Mention" w:semiHidden="1" w:unhideWhenUsed="1"/>
-    <w:lsdException w:name="Smart Hyperlink" w:semiHidden="1" w:unhideWhenUsed="1"/>
-    <w:lsdException w:name="Hashtag" w:semiHidden="1" w:unhideWhenUsed="1"/>
-    <w:lsdException w:name="Unresolved Mention" w:semiHidden="1" w:unhideWhenUsed="1"/>
-    <w:lsdException w:name="Smart Link" w:semiHidden="1" w:unhideWhenUsed="1"/>
   </w:latentStyles>
   <w:style w:type="paragraph" w:default="1" w:styleId="Normal">
     <w:name w:val="Normal"/>
@@ -1389,7 +1449,7 @@
       <w:u w:val="single"/>
     </w:rPr>
   </w:style>
-  <w:style w:type="character" w:styleId="UnresolvedMention">
+  <w:style w:type="character" w:customStyle="1" w:styleId="UnresolvedMention">
     <w:name w:val="Unresolved Mention"/>
     <w:basedOn w:val="DefaultParagraphFont"/>
     <w:uiPriority w:val="99"/>

</xml_diff>